<commit_message>
Updated user manual with struct comment
</commit_message>
<xml_diff>
--- a/usermanual/Classgenerator_User_Manual.docx
+++ b/usermanual/Classgenerator_User_Manual.docx
@@ -24,8 +24,10 @@
         <w:jc w:val="center"/>
       </w:pPr>
       <w:r>
-        <w:t>5</w:t>
-      </w:r>
+        <w:t>6</w:t>
+      </w:r>
+      <w:bookmarkStart w:id="0" w:name="_GoBack"/>
+      <w:bookmarkEnd w:id="0"/>
       <w:r>
         <w:t xml:space="preserve"> </w:t>
       </w:r>
@@ -147,8 +149,6 @@
       <w:r>
         <w:t>3</w:t>
       </w:r>
-      <w:bookmarkStart w:id="0" w:name="_GoBack"/>
-      <w:bookmarkEnd w:id="0"/>
     </w:p>
     <w:p>
       <w:pPr>
@@ -173,20 +173,22 @@
         <w:tabs>
           <w:tab w:val="right" w:leader="dot" w:pos="8080"/>
         </w:tabs>
-        <w:spacing w:before="240"/>
-        <w:rPr>
-          <w:b/>
-        </w:rPr>
-      </w:pPr>
-      <w:r>
-        <w:rPr>
-          <w:b/>
-        </w:rPr>
-        <w:t>3 Installing the classgenerator executable file</w:t>
+        <w:ind w:left="720"/>
+      </w:pPr>
+      <w:r>
+        <w:t>2.5</w:t>
+      </w:r>
+      <w:r>
+        <w:t xml:space="preserve"> Specifying the </w:t>
+      </w:r>
+      <w:r>
+        <w:t>struct comment</w:t>
       </w:r>
       <w:r>
         <w:tab/>
-        <w:t>3</w:t>
+      </w:r>
+      <w:r>
+        <w:t>4</w:t>
       </w:r>
     </w:p>
     <w:p>
@@ -203,10 +205,12 @@
         <w:rPr>
           <w:b/>
         </w:rPr>
-        <w:t>4 Running the program</w:t>
+        <w:t>3 Installing the classgenerator executable file</w:t>
       </w:r>
       <w:r>
         <w:tab/>
+      </w:r>
+      <w:r>
         <w:t>4</w:t>
       </w:r>
     </w:p>
@@ -224,11 +228,34 @@
         <w:rPr>
           <w:b/>
         </w:rPr>
-        <w:t>5 Supported data types</w:t>
+        <w:t>4 Running the program</w:t>
       </w:r>
       <w:r>
         <w:tab/>
         <w:t>4</w:t>
+      </w:r>
+    </w:p>
+    <w:p>
+      <w:pPr>
+        <w:tabs>
+          <w:tab w:val="right" w:leader="dot" w:pos="8080"/>
+        </w:tabs>
+        <w:spacing w:before="240"/>
+        <w:rPr>
+          <w:b/>
+        </w:rPr>
+      </w:pPr>
+      <w:r>
+        <w:rPr>
+          <w:b/>
+        </w:rPr>
+        <w:t>5 Supported data types</w:t>
+      </w:r>
+      <w:r>
+        <w:tab/>
+      </w:r>
+      <w:r>
+        <w:t>5</w:t>
       </w:r>
     </w:p>
     <w:p/>
@@ -926,10 +953,7 @@
         <w:pStyle w:val="Heading3"/>
       </w:pPr>
       <w:r>
-        <w:t xml:space="preserve">2.3 Specifying </w:t>
-      </w:r>
-      <w:r>
-        <w:t xml:space="preserve">an alias </w:t>
+        <w:t xml:space="preserve">2.3 Specifying an alias </w:t>
       </w:r>
     </w:p>
     <w:p>
@@ -1318,124 +1342,332 @@
     </w:p>
     <w:p>
       <w:pPr>
-        <w:pStyle w:val="Heading2"/>
-      </w:pPr>
-      <w:r>
-        <w:t>3 Installing the classgenerator executable file</w:t>
-      </w:r>
-    </w:p>
-    <w:p>
-      <w:r>
-        <w:t xml:space="preserve">The classgenerator executable is located </w:t>
-      </w:r>
-      <w:r>
-        <w:t>in the</w:t>
-      </w:r>
-      <w:r>
-        <w:t xml:space="preserve"> </w:t>
-      </w:r>
-      <w:r>
-        <w:rPr>
-          <w:rFonts w:ascii="Courier New" w:hAnsi="Courier New" w:cs="Courier New"/>
-        </w:rPr>
-        <w:t>GUNao/posix/classgenerator/classgenerator</w:t>
-      </w:r>
-      <w:r>
-        <w:t xml:space="preserve"> folder.</w:t>
-      </w:r>
-      <w:r>
-        <w:t xml:space="preserve"> It is called </w:t>
-      </w:r>
-      <w:r>
-        <w:rPr>
-          <w:rFonts w:ascii="Courier New" w:hAnsi="Courier New" w:cs="Courier New"/>
-        </w:rPr>
-        <w:t>classgenerator</w:t>
-      </w:r>
-      <w:r>
-        <w:rPr>
-          <w:rFonts w:ascii="Courier New" w:hAnsi="Courier New" w:cs="Courier New"/>
-        </w:rPr>
-        <w:t>.</w:t>
-      </w:r>
-    </w:p>
-    <w:p>
-      <w:r>
-        <w:t xml:space="preserve">To allow the executable to </w:t>
-      </w:r>
-      <w:r>
-        <w:t xml:space="preserve">be run from any directory, copy it to the </w:t>
-      </w:r>
-      <w:r>
-        <w:rPr>
-          <w:rFonts w:ascii="Courier New" w:hAnsi="Courier New" w:cs="Courier New"/>
-        </w:rPr>
-        <w:t>usr/local/bin</w:t>
-      </w:r>
-      <w:r>
-        <w:t xml:space="preserve"> directory under MacintoshHD. This directory is hidden. To open it, go to the Finder and, under the “Go” menu, use “Go to folder”.</w:t>
-      </w:r>
-    </w:p>
-    <w:p>
-      <w:r>
-        <w:t xml:space="preserve">If you do not have a </w:t>
-      </w:r>
-      <w:r>
-        <w:rPr>
-          <w:rFonts w:ascii="Courier New" w:hAnsi="Courier New" w:cs="Courier New"/>
-        </w:rPr>
-        <w:t>usr/local/bin</w:t>
-      </w:r>
-      <w:r>
-        <w:t xml:space="preserve"> directory, enter the following in the Terminal:</w:t>
-      </w:r>
-    </w:p>
-    <w:p>
-      <w:pPr>
-        <w:rPr>
-          <w:rFonts w:ascii="Courier New" w:hAnsi="Courier New" w:cs="Courier New"/>
-        </w:rPr>
-      </w:pPr>
-      <w:r>
-        <w:rPr>
-          <w:rFonts w:ascii="Courier New" w:hAnsi="Courier New" w:cs="Courier New"/>
-        </w:rPr>
-        <w:t>sudo mkdir -p /usr/local/bin</w:t>
-      </w:r>
-    </w:p>
-    <w:p>
-      <w:pPr>
-        <w:rPr>
-          <w:rFonts w:ascii="Courier New" w:hAnsi="Courier New" w:cs="Courier New"/>
-        </w:rPr>
-      </w:pPr>
-      <w:r>
-        <w:rPr>
-          <w:rFonts w:ascii="Courier New" w:hAnsi="Courier New" w:cs="Courier New"/>
-        </w:rPr>
-        <w:t>cd /usr/local/bin</w:t>
-      </w:r>
-    </w:p>
-    <w:p>
-      <w:pPr>
-        <w:rPr>
-          <w:rFonts w:ascii="Courier New" w:hAnsi="Courier New" w:cs="Courier New"/>
-        </w:rPr>
-      </w:pPr>
-      <w:r>
-        <w:rPr>
-          <w:rFonts w:ascii="Courier New" w:hAnsi="Courier New" w:cs="Courier New"/>
-        </w:rPr>
-        <w:t>open .</w:t>
-      </w:r>
-    </w:p>
-    <w:p>
-      <w:pPr>
         <w:tabs>
           <w:tab w:val="left" w:pos="993"/>
           <w:tab w:val="left" w:pos="2268"/>
         </w:tabs>
       </w:pPr>
+    </w:p>
+    <w:p>
+      <w:pPr>
+        <w:tabs>
+          <w:tab w:val="left" w:pos="993"/>
+          <w:tab w:val="left" w:pos="2268"/>
+        </w:tabs>
+      </w:pPr>
+    </w:p>
+    <w:p>
+      <w:pPr>
+        <w:tabs>
+          <w:tab w:val="left" w:pos="993"/>
+          <w:tab w:val="left" w:pos="2268"/>
+        </w:tabs>
+      </w:pPr>
+    </w:p>
+    <w:p>
+      <w:pPr>
+        <w:tabs>
+          <w:tab w:val="left" w:pos="993"/>
+          <w:tab w:val="left" w:pos="2268"/>
+        </w:tabs>
+      </w:pPr>
+    </w:p>
+    <w:p>
+      <w:pPr>
+        <w:tabs>
+          <w:tab w:val="left" w:pos="993"/>
+          <w:tab w:val="left" w:pos="2268"/>
+        </w:tabs>
+      </w:pPr>
+    </w:p>
+    <w:p>
+      <w:pPr>
+        <w:pStyle w:val="Heading3"/>
+      </w:pPr>
+      <w:r>
+        <w:t xml:space="preserve">2.4 Specifying the </w:t>
+      </w:r>
+      <w:r>
+        <w:t>struct comment</w:t>
+      </w:r>
+    </w:p>
+    <w:p>
+      <w:pPr>
+        <w:tabs>
+          <w:tab w:val="left" w:pos="993"/>
+          <w:tab w:val="left" w:pos="2268"/>
+        </w:tabs>
+      </w:pPr>
+      <w:r>
+        <w:t>To specify</w:t>
+      </w:r>
+      <w:r>
+        <w:t xml:space="preserve"> a comment for the struct, leave a blank line after the variables, and enter the comment lines at the end of the text file. An example of an input text file with a struct comment is:</w:t>
+      </w:r>
+    </w:p>
+    <w:p>
+      <w:pPr>
+        <w:tabs>
+          <w:tab w:val="left" w:pos="1276"/>
+          <w:tab w:val="left" w:pos="2552"/>
+        </w:tabs>
+        <w:spacing w:before="240"/>
+        <w:rPr>
+          <w:rFonts w:ascii="Courier New" w:hAnsi="Courier New" w:cs="Courier New"/>
+        </w:rPr>
+      </w:pPr>
+      <w:r>
+        <w:rPr>
+          <w:rFonts w:ascii="Courier New" w:hAnsi="Courier New" w:cs="Courier New"/>
+        </w:rPr>
+        <w:t>int16_t</w:t>
+      </w:r>
+      <w:r>
+        <w:rPr>
+          <w:rFonts w:ascii="Courier New" w:hAnsi="Courier New" w:cs="Courier New"/>
+        </w:rPr>
+        <w:tab/>
+        <w:t>pointX</w:t>
+      </w:r>
+      <w:r>
+        <w:rPr>
+          <w:rFonts w:ascii="Courier New" w:hAnsi="Courier New" w:cs="Courier New"/>
+        </w:rPr>
+        <w:tab/>
+        <w:t>5</w:t>
+      </w:r>
+    </w:p>
+    <w:p>
+      <w:pPr>
+        <w:tabs>
+          <w:tab w:val="left" w:pos="1276"/>
+          <w:tab w:val="left" w:pos="2552"/>
+        </w:tabs>
+        <w:rPr>
+          <w:rFonts w:ascii="Courier New" w:hAnsi="Courier New" w:cs="Courier New"/>
+        </w:rPr>
+      </w:pPr>
+      <w:r>
+        <w:rPr>
+          <w:rFonts w:ascii="Courier New" w:hAnsi="Courier New" w:cs="Courier New"/>
+        </w:rPr>
+        <w:t>int16_t</w:t>
+      </w:r>
+      <w:r>
+        <w:rPr>
+          <w:rFonts w:ascii="Courier New" w:hAnsi="Courier New" w:cs="Courier New"/>
+        </w:rPr>
+        <w:tab/>
+        <w:t>pointY</w:t>
+      </w:r>
+    </w:p>
+    <w:p>
+      <w:pPr>
+        <w:tabs>
+          <w:tab w:val="left" w:pos="993"/>
+          <w:tab w:val="left" w:pos="2268"/>
+        </w:tabs>
+      </w:pPr>
+      <w:r>
+        <w:rPr>
+          <w:rFonts w:ascii="Courier New" w:hAnsi="Courier New" w:cs="Courier New"/>
+          <w:i/>
+        </w:rPr>
+        <w:t>/</w:t>
+      </w:r>
+      <w:r>
+        <w:rPr>
+          <w:rFonts w:ascii="Courier New" w:hAnsi="Courier New" w:cs="Courier New"/>
+          <w:i/>
+        </w:rPr>
+        <w:t>return</w:t>
+      </w:r>
+      <w:r>
+        <w:rPr>
+          <w:rFonts w:ascii="Courier New" w:hAnsi="Courier New" w:cs="Courier New"/>
+          <w:i/>
+        </w:rPr>
+        <w:t xml:space="preserve"> This is a blank line</w:t>
+      </w:r>
+    </w:p>
+    <w:p>
+      <w:pPr>
+        <w:tabs>
+          <w:tab w:val="left" w:pos="993"/>
+          <w:tab w:val="left" w:pos="2268"/>
+        </w:tabs>
+        <w:rPr>
+          <w:rFonts w:ascii="Courier New" w:hAnsi="Courier New" w:cs="Courier New"/>
+        </w:rPr>
+      </w:pPr>
+      <w:r>
+        <w:rPr>
+          <w:rFonts w:ascii="Courier New" w:hAnsi="Courier New" w:cs="Courier New"/>
+        </w:rPr>
+        <w:t>This is the first line of a comment for the struct.</w:t>
+      </w:r>
+    </w:p>
+    <w:p>
+      <w:pPr>
+        <w:tabs>
+          <w:tab w:val="left" w:pos="993"/>
+          <w:tab w:val="left" w:pos="2268"/>
+        </w:tabs>
+        <w:rPr>
+          <w:rFonts w:ascii="Courier New" w:hAnsi="Courier New" w:cs="Courier New"/>
+        </w:rPr>
+      </w:pPr>
+      <w:r>
+        <w:rPr>
+          <w:rFonts w:ascii="Courier New" w:hAnsi="Courier New" w:cs="Courier New"/>
+        </w:rPr>
+        <w:t>This is the second line.</w:t>
+      </w:r>
+    </w:p>
+    <w:p>
+      <w:pPr>
+        <w:tabs>
+          <w:tab w:val="left" w:pos="993"/>
+          <w:tab w:val="left" w:pos="2268"/>
+        </w:tabs>
+        <w:spacing w:before="240"/>
+        <w:rPr>
+          <w:rFonts w:ascii="Courier New" w:hAnsi="Courier New" w:cs="Courier New"/>
+        </w:rPr>
+      </w:pPr>
+      <w:r>
+        <w:t xml:space="preserve">This comment will appear above the struct in the </w:t>
+      </w:r>
+      <w:r>
+        <w:rPr>
+          <w:rFonts w:ascii="Courier New" w:hAnsi="Courier New" w:cs="Courier New"/>
+        </w:rPr>
+        <w:t>wb_</w:t>
+      </w:r>
+      <w:r>
+        <w:t xml:space="preserve"> header file and the C++ wrapper</w:t>
+      </w:r>
+    </w:p>
+    <w:p>
+      <w:pPr>
+        <w:pStyle w:val="Heading2"/>
+      </w:pPr>
+      <w:r>
+        <w:t>3 Installing the classgenerator executable file</w:t>
+      </w:r>
+    </w:p>
+    <w:p>
+      <w:r>
+        <w:t xml:space="preserve">The classgenerator executable is located </w:t>
+      </w:r>
+      <w:r>
+        <w:t>in the</w:t>
+      </w:r>
+      <w:r>
+        <w:t xml:space="preserve"> </w:t>
+      </w:r>
+      <w:r>
+        <w:rPr>
+          <w:rFonts w:ascii="Courier New" w:hAnsi="Courier New" w:cs="Courier New"/>
+        </w:rPr>
+        <w:t>GUNao/posix/classgenerator/classgenerator</w:t>
+      </w:r>
+      <w:r>
+        <w:t xml:space="preserve"> folder.</w:t>
+      </w:r>
+      <w:r>
+        <w:t xml:space="preserve"> It is called </w:t>
+      </w:r>
+      <w:r>
+        <w:rPr>
+          <w:rFonts w:ascii="Courier New" w:hAnsi="Courier New" w:cs="Courier New"/>
+        </w:rPr>
+        <w:t>classgenerator</w:t>
+      </w:r>
+      <w:r>
+        <w:rPr>
+          <w:rFonts w:ascii="Courier New" w:hAnsi="Courier New" w:cs="Courier New"/>
+        </w:rPr>
+        <w:t>.</w:t>
+      </w:r>
+    </w:p>
+    <w:p>
+      <w:r>
+        <w:t xml:space="preserve">To allow the executable to </w:t>
+      </w:r>
+      <w:r>
+        <w:t xml:space="preserve">be run from any directory, copy it to the </w:t>
+      </w:r>
+      <w:r>
+        <w:rPr>
+          <w:rFonts w:ascii="Courier New" w:hAnsi="Courier New" w:cs="Courier New"/>
+        </w:rPr>
+        <w:t>usr/local/bin</w:t>
+      </w:r>
+      <w:r>
+        <w:t xml:space="preserve"> directory under MacintoshHD. This directory is hidden. To open it, go to the Finder and, under the “Go” menu, use “Go to folder”.</w:t>
+      </w:r>
+    </w:p>
+    <w:p>
+      <w:r>
+        <w:t xml:space="preserve">If you do not have a </w:t>
+      </w:r>
+      <w:r>
+        <w:rPr>
+          <w:rFonts w:ascii="Courier New" w:hAnsi="Courier New" w:cs="Courier New"/>
+        </w:rPr>
+        <w:t>usr/local/bin</w:t>
+      </w:r>
+      <w:r>
+        <w:t xml:space="preserve"> directory, enter the following in the Terminal:</w:t>
+      </w:r>
+    </w:p>
+    <w:p>
+      <w:pPr>
+        <w:rPr>
+          <w:rFonts w:ascii="Courier New" w:hAnsi="Courier New" w:cs="Courier New"/>
+        </w:rPr>
+      </w:pPr>
+      <w:r>
+        <w:rPr>
+          <w:rFonts w:ascii="Courier New" w:hAnsi="Courier New" w:cs="Courier New"/>
+        </w:rPr>
+        <w:t>sudo mkdir -p /usr/local/bin</w:t>
+      </w:r>
+    </w:p>
+    <w:p>
+      <w:pPr>
+        <w:rPr>
+          <w:rFonts w:ascii="Courier New" w:hAnsi="Courier New" w:cs="Courier New"/>
+        </w:rPr>
+      </w:pPr>
+      <w:r>
+        <w:rPr>
+          <w:rFonts w:ascii="Courier New" w:hAnsi="Courier New" w:cs="Courier New"/>
+        </w:rPr>
+        <w:t>cd /usr/local/bin</w:t>
+      </w:r>
+    </w:p>
+    <w:p>
+      <w:pPr>
+        <w:rPr>
+          <w:rFonts w:ascii="Courier New" w:hAnsi="Courier New" w:cs="Courier New"/>
+        </w:rPr>
+      </w:pPr>
+      <w:r>
+        <w:rPr>
+          <w:rFonts w:ascii="Courier New" w:hAnsi="Courier New" w:cs="Courier New"/>
+        </w:rPr>
+        <w:t>open .</w:t>
+      </w:r>
+    </w:p>
+    <w:p>
+      <w:pPr>
+        <w:tabs>
+          <w:tab w:val="left" w:pos="993"/>
+          <w:tab w:val="left" w:pos="2268"/>
+        </w:tabs>
+      </w:pPr>
       <w:r>
         <w:t>…this will create and open the directory. Copy the executable into this folder.</w:t>
       </w:r>
@@ -2480,10 +2712,6 @@
         <w:t>double double</w:t>
       </w:r>
     </w:p>
-    <w:p/>
-    <w:p/>
-    <w:p/>
-    <w:p/>
     <w:sectPr>
       <w:headerReference w:type="even" r:id="rId8"/>
       <w:headerReference w:type="default" r:id="rId9"/>

</xml_diff>

<commit_message>
Fixed indenting in cpp file
</commit_message>
<xml_diff>
--- a/usermanual/Classgenerator_User_Manual.docx
+++ b/usermanual/Classgenerator_User_Manual.docx
@@ -24,10 +24,8 @@
         <w:jc w:val="center"/>
       </w:pPr>
       <w:r>
-        <w:t>7</w:t>
-      </w:r>
-      <w:bookmarkStart w:id="0" w:name="_GoBack"/>
-      <w:bookmarkEnd w:id="0"/>
+        <w:t>14</w:t>
+      </w:r>
       <w:r>
         <w:t xml:space="preserve"> </w:t>
       </w:r>
@@ -161,7 +159,30 @@
         <w:t>2.4</w:t>
       </w:r>
       <w:r>
-        <w:t xml:space="preserve"> Specifying the variables</w:t>
+        <w:t xml:space="preserve"> Specifying </w:t>
+      </w:r>
+      <w:r>
+        <w:t>simple</w:t>
+      </w:r>
+      <w:bookmarkStart w:id="0" w:name="_GoBack"/>
+      <w:bookmarkEnd w:id="0"/>
+      <w:r>
+        <w:t xml:space="preserve"> variables</w:t>
+      </w:r>
+      <w:r>
+        <w:tab/>
+        <w:t>3</w:t>
+      </w:r>
+    </w:p>
+    <w:p>
+      <w:pPr>
+        <w:tabs>
+          <w:tab w:val="right" w:leader="dot" w:pos="8080"/>
+        </w:tabs>
+        <w:ind w:left="1021"/>
+      </w:pPr>
+      <w:r>
+        <w:t>2.4.1 Specifying arrays</w:t>
       </w:r>
       <w:r>
         <w:tab/>
@@ -982,7 +1003,13 @@
         <w:t>2.4</w:t>
       </w:r>
       <w:r>
-        <w:t xml:space="preserve"> Specifying the variables</w:t>
+        <w:t xml:space="preserve"> Specifying </w:t>
+      </w:r>
+      <w:r>
+        <w:t>simple</w:t>
+      </w:r>
+      <w:r>
+        <w:t xml:space="preserve"> variables</w:t>
       </w:r>
     </w:p>
     <w:p>
@@ -1025,7 +1052,19 @@
         <w:rPr>
           <w:rFonts w:ascii="Courier New" w:hAnsi="Courier New" w:cs="Courier New"/>
         </w:rPr>
-        <w:t xml:space="preserve">variable_name </w:t>
+        <w:t>variable_name</w:t>
+      </w:r>
+      <w:r>
+        <w:rPr>
+          <w:rFonts w:ascii="Courier New" w:hAnsi="Courier New" w:cs="Courier New"/>
+        </w:rPr>
+        <w:t>=default</w:t>
+      </w:r>
+      <w:r>
+        <w:rPr>
+          <w:rFonts w:ascii="Courier New" w:hAnsi="Courier New" w:cs="Courier New"/>
+        </w:rPr>
+        <w:t xml:space="preserve"> </w:t>
       </w:r>
       <w:r>
         <w:rPr>
@@ -1044,28 +1083,8 @@
         <w:rPr>
           <w:rFonts w:ascii="Courier New" w:hAnsi="Courier New" w:cs="Courier New"/>
         </w:rPr>
-        <w:t xml:space="preserve">comment </w:t>
-      </w:r>
-      <w:r>
-        <w:rPr>
-          <w:rFonts w:ascii="Courier New" w:hAnsi="Courier New" w:cs="Courier New"/>
-          <w:i/>
-        </w:rPr>
-        <w:t>/tab</w:t>
-      </w:r>
-      <w:r>
-        <w:rPr>
-          <w:rFonts w:ascii="Courier New" w:hAnsi="Courier New" w:cs="Courier New"/>
-        </w:rPr>
-        <w:t xml:space="preserve"> default</w:t>
-      </w:r>
-    </w:p>
-    <w:p>
-      <w:pPr>
-        <w:rPr>
-          <w:rFonts w:ascii="Courier New" w:hAnsi="Courier New" w:cs="Courier New"/>
-        </w:rPr>
-      </w:pPr>
+        <w:t>comment</w:t>
+      </w:r>
     </w:p>
     <w:p>
       <w:pPr>
@@ -1133,10 +1152,10 @@
         <w:t>varia</w:t>
       </w:r>
       <w:r>
-        <w:t xml:space="preserve">ble name, comment, and the </w:t>
-      </w:r>
-      <w:r>
-        <w:t>default value (if specified)</w:t>
+        <w:t>ble name</w:t>
+      </w:r>
+      <w:r>
+        <w:t>/default, and comment</w:t>
       </w:r>
     </w:p>
     <w:p>
@@ -1160,10 +1179,28 @@
         </w:numPr>
       </w:pPr>
       <w:r>
-        <w:t>Specify</w:t>
-      </w:r>
-      <w:r>
-        <w:t>ing a default value is optional (see below*)</w:t>
+        <w:t>Specifying a default value is optional (see below*)</w:t>
+      </w:r>
+    </w:p>
+    <w:p>
+      <w:pPr>
+        <w:pStyle w:val="ListParagraph"/>
+        <w:numPr>
+          <w:ilvl w:val="0"/>
+          <w:numId w:val="6"/>
+        </w:numPr>
+      </w:pPr>
+      <w:r>
+        <w:t>The comment may be specified by “</w:t>
+      </w:r>
+      <w:r>
+        <w:rPr>
+          <w:rFonts w:ascii="Courier New" w:hAnsi="Courier New" w:cs="Courier New"/>
+        </w:rPr>
+        <w:t xml:space="preserve">// </w:t>
+      </w:r>
+      <w:r>
+        <w:t>“ to aide in readability</w:t>
       </w:r>
     </w:p>
     <w:p>
@@ -1186,7 +1223,10 @@
         <w:t>5 Supported Data Types</w:t>
       </w:r>
       <w:r>
-        <w:t>. Strings, Arrays and objects to be added shortly.</w:t>
+        <w:t xml:space="preserve">. Strings </w:t>
+      </w:r>
+      <w:r>
+        <w:t>and objects to be added shortly.</w:t>
       </w:r>
     </w:p>
     <w:p>
@@ -1207,8 +1247,7 @@
       <w:pPr>
         <w:tabs>
           <w:tab w:val="left" w:pos="1276"/>
-          <w:tab w:val="left" w:pos="2552"/>
-          <w:tab w:val="left" w:pos="6096"/>
+          <w:tab w:val="left" w:pos="3119"/>
         </w:tabs>
         <w:rPr>
           <w:rFonts w:ascii="Courier New" w:hAnsi="Courier New" w:cs="Courier New"/>
@@ -1231,32 +1270,26 @@
         <w:rPr>
           <w:rFonts w:ascii="Courier New" w:hAnsi="Courier New" w:cs="Courier New"/>
         </w:rPr>
+        <w:t>=5</w:t>
+      </w:r>
+      <w:r>
+        <w:rPr>
+          <w:rFonts w:ascii="Courier New" w:hAnsi="Courier New" w:cs="Courier New"/>
+        </w:rPr>
         <w:tab/>
       </w:r>
       <w:r>
         <w:rPr>
           <w:rFonts w:ascii="Courier New" w:hAnsi="Courier New" w:cs="Courier New"/>
         </w:rPr>
-        <w:t>pointX is the X coordinate</w:t>
-      </w:r>
-      <w:r>
-        <w:rPr>
-          <w:rFonts w:ascii="Courier New" w:hAnsi="Courier New" w:cs="Courier New"/>
-        </w:rPr>
-        <w:tab/>
-      </w:r>
-      <w:r>
-        <w:rPr>
-          <w:rFonts w:ascii="Courier New" w:hAnsi="Courier New" w:cs="Courier New"/>
-        </w:rPr>
-        <w:t>5</w:t>
+        <w:t>// pointX is the X coordinate</w:t>
       </w:r>
     </w:p>
     <w:p>
       <w:pPr>
         <w:tabs>
           <w:tab w:val="left" w:pos="1276"/>
-          <w:tab w:val="left" w:pos="2552"/>
+          <w:tab w:val="left" w:pos="3119"/>
         </w:tabs>
         <w:rPr>
           <w:rFonts w:ascii="Courier New" w:hAnsi="Courier New" w:cs="Courier New"/>
@@ -1280,6 +1313,17 @@
           <w:rFonts w:ascii="Courier New" w:hAnsi="Courier New" w:cs="Courier New"/>
         </w:rPr>
         <w:tab/>
+      </w:r>
+      <w:r>
+        <w:rPr>
+          <w:rFonts w:ascii="Courier New" w:hAnsi="Courier New" w:cs="Courier New"/>
+        </w:rPr>
+        <w:t xml:space="preserve">// </w:t>
+      </w:r>
+      <w:r>
+        <w:rPr>
+          <w:rFonts w:ascii="Courier New" w:hAnsi="Courier New" w:cs="Courier New"/>
+        </w:rPr>
         <w:t>point</w:t>
       </w:r>
       <w:r>
@@ -1299,7 +1343,7 @@
       <w:pPr>
         <w:tabs>
           <w:tab w:val="left" w:pos="1276"/>
-          <w:tab w:val="left" w:pos="2552"/>
+          <w:tab w:val="left" w:pos="3119"/>
           <w:tab w:val="left" w:pos="7655"/>
         </w:tabs>
         <w:rPr>
@@ -1329,13 +1373,20 @@
         <w:rPr>
           <w:rFonts w:ascii="Courier New" w:hAnsi="Courier New" w:cs="Courier New"/>
         </w:rPr>
+        <w:t>=false</w:t>
+      </w:r>
+      <w:r>
+        <w:rPr>
+          <w:rFonts w:ascii="Courier New" w:hAnsi="Courier New" w:cs="Courier New"/>
+        </w:rPr>
         <w:tab/>
-      </w:r>
-      <w:r>
-        <w:rPr>
-          <w:rFonts w:ascii="Courier New" w:hAnsi="Courier New" w:cs="Courier New"/>
-        </w:rPr>
-        <w:t xml:space="preserve">is_red </w:t>
+        <w:t>i</w:t>
+      </w:r>
+      <w:r>
+        <w:rPr>
+          <w:rFonts w:ascii="Courier New" w:hAnsi="Courier New" w:cs="Courier New"/>
+        </w:rPr>
+        <w:t xml:space="preserve">s_red </w:t>
       </w:r>
       <w:r>
         <w:rPr>
@@ -1348,18 +1399,6 @@
           <w:rFonts w:ascii="Courier New" w:hAnsi="Courier New" w:cs="Courier New"/>
         </w:rPr>
         <w:t xml:space="preserve"> if the colour is red</w:t>
-      </w:r>
-      <w:r>
-        <w:rPr>
-          <w:rFonts w:ascii="Courier New" w:hAnsi="Courier New" w:cs="Courier New"/>
-        </w:rPr>
-        <w:tab/>
-      </w:r>
-      <w:r>
-        <w:rPr>
-          <w:rFonts w:ascii="Courier New" w:hAnsi="Courier New" w:cs="Courier New"/>
-        </w:rPr>
-        <w:t>false</w:t>
       </w:r>
     </w:p>
     <w:p>
@@ -1372,7 +1411,10 @@
         <w:spacing w:before="240"/>
       </w:pPr>
       <w:r>
-        <w:t>In this example, pointY does not have a default value specified.</w:t>
+        <w:t>In this example, pointY does not</w:t>
+      </w:r>
+      <w:r>
+        <w:t xml:space="preserve"> have a default value specified</w:t>
       </w:r>
     </w:p>
     <w:p>
@@ -1442,6 +1484,43 @@
     </w:p>
     <w:p>
       <w:pPr>
+        <w:pStyle w:val="Heading3"/>
+        <w:rPr>
+          <w:sz w:val="22"/>
+          <w:szCs w:val="22"/>
+        </w:rPr>
+      </w:pPr>
+      <w:r>
+        <w:rPr>
+          <w:sz w:val="22"/>
+          <w:szCs w:val="22"/>
+        </w:rPr>
+        <w:t>2.4</w:t>
+      </w:r>
+      <w:r>
+        <w:rPr>
+          <w:sz w:val="22"/>
+          <w:szCs w:val="22"/>
+        </w:rPr>
+        <w:t>.1</w:t>
+      </w:r>
+      <w:r>
+        <w:rPr>
+          <w:sz w:val="22"/>
+          <w:szCs w:val="22"/>
+        </w:rPr>
+        <w:t xml:space="preserve"> Specifying </w:t>
+      </w:r>
+      <w:r>
+        <w:rPr>
+          <w:sz w:val="22"/>
+          <w:szCs w:val="22"/>
+        </w:rPr>
+        <w:t>arrays</w:t>
+      </w:r>
+    </w:p>
+    <w:p>
+      <w:pPr>
         <w:tabs>
           <w:tab w:val="left" w:pos="993"/>
           <w:tab w:val="left" w:pos="2268"/>
@@ -1482,25 +1561,33 @@
     </w:p>
     <w:p>
       <w:pPr>
-        <w:pStyle w:val="Heading3"/>
-      </w:pPr>
-      <w:r>
-        <w:t>2.</w:t>
-      </w:r>
-      <w:r>
-        <w:t>5</w:t>
-      </w:r>
-      <w:r>
-        <w:t xml:space="preserve"> Specifying the struct comment</w:t>
-      </w:r>
-    </w:p>
-    <w:p>
-      <w:pPr>
         <w:tabs>
           <w:tab w:val="left" w:pos="993"/>
           <w:tab w:val="left" w:pos="2268"/>
         </w:tabs>
       </w:pPr>
+    </w:p>
+    <w:p>
+      <w:pPr>
+        <w:pStyle w:val="Heading3"/>
+      </w:pPr>
+      <w:r>
+        <w:t>2.</w:t>
+      </w:r>
+      <w:r>
+        <w:t>5</w:t>
+      </w:r>
+      <w:r>
+        <w:t xml:space="preserve"> Specifying the struct comment</w:t>
+      </w:r>
+    </w:p>
+    <w:p>
+      <w:pPr>
+        <w:tabs>
+          <w:tab w:val="left" w:pos="993"/>
+          <w:tab w:val="left" w:pos="2268"/>
+        </w:tabs>
+      </w:pPr>
       <w:r>
         <w:t>To specify a comment for the struct, leave a blank line after the variables, and enter the comment lines at the end of the text file. An example of an input text file with a struct comment is:</w:t>
       </w:r>
@@ -1509,8 +1596,7 @@
       <w:pPr>
         <w:tabs>
           <w:tab w:val="left" w:pos="1276"/>
-          <w:tab w:val="left" w:pos="2552"/>
-          <w:tab w:val="left" w:pos="6096"/>
+          <w:tab w:val="left" w:pos="3119"/>
         </w:tabs>
         <w:spacing w:before="240"/>
         <w:rPr>
@@ -1534,32 +1620,26 @@
         <w:rPr>
           <w:rFonts w:ascii="Courier New" w:hAnsi="Courier New" w:cs="Courier New"/>
         </w:rPr>
+        <w:t>=5</w:t>
+      </w:r>
+      <w:r>
+        <w:rPr>
+          <w:rFonts w:ascii="Courier New" w:hAnsi="Courier New" w:cs="Courier New"/>
+        </w:rPr>
         <w:tab/>
       </w:r>
       <w:r>
         <w:rPr>
           <w:rFonts w:ascii="Courier New" w:hAnsi="Courier New" w:cs="Courier New"/>
         </w:rPr>
-        <w:t>pointX is the X coordinate</w:t>
-      </w:r>
-      <w:r>
-        <w:rPr>
-          <w:rFonts w:ascii="Courier New" w:hAnsi="Courier New" w:cs="Courier New"/>
-        </w:rPr>
-        <w:tab/>
-      </w:r>
-      <w:r>
-        <w:rPr>
-          <w:rFonts w:ascii="Courier New" w:hAnsi="Courier New" w:cs="Courier New"/>
-        </w:rPr>
-        <w:t>5</w:t>
+        <w:t>// pointX is the X coordinate</w:t>
       </w:r>
     </w:p>
     <w:p>
       <w:pPr>
         <w:tabs>
           <w:tab w:val="left" w:pos="1276"/>
-          <w:tab w:val="left" w:pos="2552"/>
+          <w:tab w:val="left" w:pos="3119"/>
         </w:tabs>
         <w:rPr>
           <w:rFonts w:ascii="Courier New" w:hAnsi="Courier New" w:cs="Courier New"/>
@@ -1583,7 +1663,7 @@
           <w:rFonts w:ascii="Courier New" w:hAnsi="Courier New" w:cs="Courier New"/>
         </w:rPr>
         <w:tab/>
-        <w:t>pointX is the Y coordinate</w:t>
+        <w:t>// pointY is the Y coordinate</w:t>
       </w:r>
     </w:p>
     <w:p>

</xml_diff>